<commit_message>
build: build into single pdf
</commit_message>
<xml_diff>
--- a/dist/ch1_fundamental/docx/main.docx
+++ b/dist/ch1_fundamental/docx/main.docx
@@ -23758,7 +23758,7 @@
     </w:lvl>
   </w:abstractNum>
   <w:abstractNum w:abstractNumId="990">
-    <w:nsid w:val="2c6a1dc3"/>
+    <w:nsid w:val="bbb5ff2f"/>
     <w:multiLevelType w:val="multilevel"/>
     <w:lvl w:ilvl="0">
       <w:numFmt w:val="bullet"/>
@@ -23839,7 +23839,7 @@
     </w:lvl>
   </w:abstractNum>
   <w:abstractNum w:abstractNumId="99411">
-    <w:nsid w:val="86e107fa"/>
+    <w:nsid w:val="7719b73d"/>
     <w:multiLevelType w:val="multilevel"/>
     <w:lvl w:ilvl="0">
       <w:start w:val="1"/>
@@ -23927,7 +23927,7 @@
     </w:lvl>
   </w:abstractNum>
   <w:abstractNum w:abstractNumId="991">
-    <w:nsid w:val="d354fa8e"/>
+    <w:nsid w:val="df76d46d"/>
     <w:multiLevelType w:val="multilevel"/>
     <w:lvl w:ilvl="0">
       <w:numFmt w:val="bullet"/>
@@ -24008,7 +24008,7 @@
     </w:lvl>
   </w:abstractNum>
   <w:abstractNum w:abstractNumId="99412">
-    <w:nsid w:val="72504b0d"/>
+    <w:nsid w:val="457211db"/>
     <w:multiLevelType w:val="multilevel"/>
     <w:lvl w:ilvl="0">
       <w:start w:val="2"/>

</xml_diff>

<commit_message>
build: move title to sub folder
</commit_message>
<xml_diff>
--- a/dist/ch1_fundamental/docx/main.docx
+++ b/dist/ch1_fundamental/docx/main.docx
@@ -23770,7 +23770,7 @@
     </w:lvl>
   </w:abstractNum>
   <w:abstractNum w:abstractNumId="990">
-    <w:nsid w:val="f1e4e9e4"/>
+    <w:nsid w:val="273a0bc5"/>
     <w:multiLevelType w:val="multilevel"/>
     <w:lvl w:ilvl="0">
       <w:numFmt w:val="bullet"/>
@@ -23851,7 +23851,7 @@
     </w:lvl>
   </w:abstractNum>
   <w:abstractNum w:abstractNumId="99411">
-    <w:nsid w:val="9e314f59"/>
+    <w:nsid w:val="689fef73"/>
     <w:multiLevelType w:val="multilevel"/>
     <w:lvl w:ilvl="0">
       <w:start w:val="1"/>
@@ -23939,7 +23939,7 @@
     </w:lvl>
   </w:abstractNum>
   <w:abstractNum w:abstractNumId="991">
-    <w:nsid w:val="ee140bcb"/>
+    <w:nsid w:val="397d9ec5"/>
     <w:multiLevelType w:val="multilevel"/>
     <w:lvl w:ilvl="0">
       <w:numFmt w:val="bullet"/>
@@ -24020,7 +24020,7 @@
     </w:lvl>
   </w:abstractNum>
   <w:abstractNum w:abstractNumId="99413">
-    <w:nsid w:val="5f3fe5e2"/>
+    <w:nsid w:val="4f4f0951"/>
     <w:multiLevelType w:val="multilevel"/>
     <w:lvl w:ilvl="0">
       <w:start w:val="3"/>
@@ -24108,7 +24108,7 @@
     </w:lvl>
   </w:abstractNum>
   <w:abstractNum w:abstractNumId="99412">
-    <w:nsid w:val="d10fa518"/>
+    <w:nsid w:val="5e7d9e5b"/>
     <w:multiLevelType w:val="multilevel"/>
     <w:lvl w:ilvl="0">
       <w:start w:val="2"/>

</xml_diff>

<commit_message>
feat: isomorphic js, css name
</commit_message>
<xml_diff>
--- a/dist/ch1_fundamental/docx/main.docx
+++ b/dist/ch1_fundamental/docx/main.docx
@@ -24088,7 +24088,7 @@
     </w:lvl>
   </w:abstractNum>
   <w:abstractNum w:abstractNumId="990">
-    <w:nsid w:val="9a86cdc7"/>
+    <w:nsid w:val="bf6ad720"/>
     <w:multiLevelType w:val="multilevel"/>
     <w:lvl w:ilvl="0">
       <w:numFmt w:val="bullet"/>
@@ -24169,7 +24169,7 @@
     </w:lvl>
   </w:abstractNum>
   <w:abstractNum w:abstractNumId="99411">
-    <w:nsid w:val="4d0131f5"/>
+    <w:nsid w:val="9422f5c8"/>
     <w:multiLevelType w:val="multilevel"/>
     <w:lvl w:ilvl="0">
       <w:start w:val="1"/>
@@ -24257,7 +24257,7 @@
     </w:lvl>
   </w:abstractNum>
   <w:abstractNum w:abstractNumId="991">
-    <w:nsid w:val="b120631d"/>
+    <w:nsid w:val="164bee03"/>
     <w:multiLevelType w:val="multilevel"/>
     <w:lvl w:ilvl="0">
       <w:numFmt w:val="bullet"/>
@@ -24338,7 +24338,7 @@
     </w:lvl>
   </w:abstractNum>
   <w:abstractNum w:abstractNumId="99413">
-    <w:nsid w:val="65337dc5"/>
+    <w:nsid w:val="7dd1baa3"/>
     <w:multiLevelType w:val="multilevel"/>
     <w:lvl w:ilvl="0">
       <w:start w:val="3"/>
@@ -24426,7 +24426,7 @@
     </w:lvl>
   </w:abstractNum>
   <w:abstractNum w:abstractNumId="99412">
-    <w:nsid w:val="4b9574c1"/>
+    <w:nsid w:val="27353eb2"/>
     <w:multiLevelType w:val="multilevel"/>
     <w:lvl w:ilvl="0">
       <w:start w:val="2"/>

</xml_diff>